<commit_message>
Success DFD (mức 0, mức 1)
</commit_message>
<xml_diff>
--- a/DFD Quản lí nhân viên, chấm công.docx
+++ b/DFD Quản lí nhân viên, chấm công.docx
@@ -442,6 +442,264 @@
           <w:szCs w:val="32"/>
         </w:rPr>
         <w:t>Tính lương</w:t>
+      </w:r>
+    </w:p>
+    <w:p>
+      <w:pPr>
+        <w:rPr>
+          <w:rFonts w:ascii="Times New Roman" w:hAnsi="Times New Roman" w:cs="Times New Roman"/>
+          <w:sz w:val="32"/>
+          <w:szCs w:val="32"/>
+        </w:rPr>
+      </w:pPr>
+    </w:p>
+    <w:p>
+      <w:pPr>
+        <w:rPr>
+          <w:rFonts w:ascii="Times New Roman" w:hAnsi="Times New Roman" w:cs="Times New Roman"/>
+          <w:sz w:val="32"/>
+          <w:szCs w:val="32"/>
+        </w:rPr>
+      </w:pPr>
+      <w:r>
+        <w:rPr>
+          <w:rFonts w:ascii="Times New Roman" w:hAnsi="Times New Roman" w:cs="Times New Roman"/>
+          <w:sz w:val="32"/>
+          <w:szCs w:val="32"/>
+        </w:rPr>
+        <w:t>Mức 0</w:t>
+      </w:r>
+    </w:p>
+    <w:p>
+      <w:pPr>
+        <w:rPr>
+          <w:rFonts w:ascii="Times New Roman" w:hAnsi="Times New Roman" w:cs="Times New Roman"/>
+          <w:sz w:val="32"/>
+          <w:szCs w:val="32"/>
+        </w:rPr>
+      </w:pPr>
+      <w:r>
+        <w:rPr>
+          <w:noProof/>
+        </w:rPr>
+        <w:drawing>
+          <wp:inline distT="0" distB="0" distL="0" distR="0" wp14:anchorId="573818F5" wp14:editId="7CACC912">
+            <wp:extent cx="5943600" cy="2671445"/>
+            <wp:effectExtent l="0" t="0" r="0" b="0"/>
+            <wp:docPr id="9" name="Picture 9"/>
+            <wp:cNvGraphicFramePr>
+              <a:graphicFrameLocks xmlns:a="http://schemas.openxmlformats.org/drawingml/2006/main" noChangeAspect="1"/>
+            </wp:cNvGraphicFramePr>
+            <a:graphic xmlns:a="http://schemas.openxmlformats.org/drawingml/2006/main">
+              <a:graphicData uri="http://schemas.openxmlformats.org/drawingml/2006/picture">
+                <pic:pic xmlns:pic="http://schemas.openxmlformats.org/drawingml/2006/picture">
+                  <pic:nvPicPr>
+                    <pic:cNvPr id="1" name=""/>
+                    <pic:cNvPicPr/>
+                  </pic:nvPicPr>
+                  <pic:blipFill>
+                    <a:blip r:embed="rId9"/>
+                    <a:stretch>
+                      <a:fillRect/>
+                    </a:stretch>
+                  </pic:blipFill>
+                  <pic:spPr>
+                    <a:xfrm>
+                      <a:off x="0" y="0"/>
+                      <a:ext cx="5943600" cy="2671445"/>
+                    </a:xfrm>
+                    <a:prstGeom prst="rect">
+                      <a:avLst/>
+                    </a:prstGeom>
+                  </pic:spPr>
+                </pic:pic>
+              </a:graphicData>
+            </a:graphic>
+          </wp:inline>
+        </w:drawing>
+      </w:r>
+    </w:p>
+    <w:p>
+      <w:pPr>
+        <w:rPr>
+          <w:rFonts w:ascii="Times New Roman" w:hAnsi="Times New Roman" w:cs="Times New Roman"/>
+          <w:sz w:val="32"/>
+          <w:szCs w:val="32"/>
+        </w:rPr>
+      </w:pPr>
+    </w:p>
+    <w:p>
+      <w:pPr>
+        <w:rPr>
+          <w:rFonts w:ascii="Times New Roman" w:hAnsi="Times New Roman" w:cs="Times New Roman"/>
+          <w:sz w:val="32"/>
+          <w:szCs w:val="32"/>
+        </w:rPr>
+      </w:pPr>
+      <w:r>
+        <w:rPr>
+          <w:rFonts w:ascii="Times New Roman" w:hAnsi="Times New Roman" w:cs="Times New Roman"/>
+          <w:sz w:val="32"/>
+          <w:szCs w:val="32"/>
+        </w:rPr>
+        <w:t>Mức 1</w:t>
+      </w:r>
+    </w:p>
+    <w:p>
+      <w:pPr>
+        <w:rPr>
+          <w:rFonts w:ascii="Times New Roman" w:hAnsi="Times New Roman" w:cs="Times New Roman"/>
+          <w:sz w:val="32"/>
+          <w:szCs w:val="32"/>
+        </w:rPr>
+      </w:pPr>
+      <w:r>
+        <w:rPr>
+          <w:noProof/>
+        </w:rPr>
+        <w:lastRenderedPageBreak/>
+        <w:drawing>
+          <wp:inline distT="0" distB="0" distL="0" distR="0" wp14:anchorId="23B3E691" wp14:editId="028215D7">
+            <wp:extent cx="5943600" cy="2407920"/>
+            <wp:effectExtent l="0" t="0" r="0" b="0"/>
+            <wp:docPr id="6" name="Picture 6"/>
+            <wp:cNvGraphicFramePr>
+              <a:graphicFrameLocks xmlns:a="http://schemas.openxmlformats.org/drawingml/2006/main" noChangeAspect="1"/>
+            </wp:cNvGraphicFramePr>
+            <a:graphic xmlns:a="http://schemas.openxmlformats.org/drawingml/2006/main">
+              <a:graphicData uri="http://schemas.openxmlformats.org/drawingml/2006/picture">
+                <pic:pic xmlns:pic="http://schemas.openxmlformats.org/drawingml/2006/picture">
+                  <pic:nvPicPr>
+                    <pic:cNvPr id="1" name=""/>
+                    <pic:cNvPicPr/>
+                  </pic:nvPicPr>
+                  <pic:blipFill>
+                    <a:blip r:embed="rId10"/>
+                    <a:stretch>
+                      <a:fillRect/>
+                    </a:stretch>
+                  </pic:blipFill>
+                  <pic:spPr>
+                    <a:xfrm>
+                      <a:off x="0" y="0"/>
+                      <a:ext cx="5943600" cy="2407920"/>
+                    </a:xfrm>
+                    <a:prstGeom prst="rect">
+                      <a:avLst/>
+                    </a:prstGeom>
+                  </pic:spPr>
+                </pic:pic>
+              </a:graphicData>
+            </a:graphic>
+          </wp:inline>
+        </w:drawing>
+      </w:r>
+    </w:p>
+    <w:p>
+      <w:pPr>
+        <w:rPr>
+          <w:rFonts w:ascii="Times New Roman" w:hAnsi="Times New Roman" w:cs="Times New Roman"/>
+          <w:sz w:val="32"/>
+          <w:szCs w:val="32"/>
+        </w:rPr>
+      </w:pPr>
+      <w:r>
+        <w:rPr>
+          <w:noProof/>
+        </w:rPr>
+        <w:drawing>
+          <wp:inline distT="0" distB="0" distL="0" distR="0" wp14:anchorId="55AC8C2B" wp14:editId="1B5469B8">
+            <wp:extent cx="5943600" cy="2273300"/>
+            <wp:effectExtent l="0" t="0" r="0" b="0"/>
+            <wp:docPr id="8" name="Picture 8"/>
+            <wp:cNvGraphicFramePr>
+              <a:graphicFrameLocks xmlns:a="http://schemas.openxmlformats.org/drawingml/2006/main" noChangeAspect="1"/>
+            </wp:cNvGraphicFramePr>
+            <a:graphic xmlns:a="http://schemas.openxmlformats.org/drawingml/2006/main">
+              <a:graphicData uri="http://schemas.openxmlformats.org/drawingml/2006/picture">
+                <pic:pic xmlns:pic="http://schemas.openxmlformats.org/drawingml/2006/picture">
+                  <pic:nvPicPr>
+                    <pic:cNvPr id="1" name=""/>
+                    <pic:cNvPicPr/>
+                  </pic:nvPicPr>
+                  <pic:blipFill>
+                    <a:blip r:embed="rId11"/>
+                    <a:stretch>
+                      <a:fillRect/>
+                    </a:stretch>
+                  </pic:blipFill>
+                  <pic:spPr>
+                    <a:xfrm>
+                      <a:off x="0" y="0"/>
+                      <a:ext cx="5943600" cy="2273300"/>
+                    </a:xfrm>
+                    <a:prstGeom prst="rect">
+                      <a:avLst/>
+                    </a:prstGeom>
+                  </pic:spPr>
+                </pic:pic>
+              </a:graphicData>
+            </a:graphic>
+          </wp:inline>
+        </w:drawing>
+      </w:r>
+    </w:p>
+    <w:p>
+      <w:pPr>
+        <w:rPr>
+          <w:rFonts w:ascii="Times New Roman" w:hAnsi="Times New Roman" w:cs="Times New Roman"/>
+          <w:sz w:val="32"/>
+          <w:szCs w:val="32"/>
+        </w:rPr>
+      </w:pPr>
+    </w:p>
+    <w:p>
+      <w:pPr>
+        <w:rPr>
+          <w:rFonts w:ascii="Times New Roman" w:hAnsi="Times New Roman" w:cs="Times New Roman"/>
+          <w:sz w:val="32"/>
+          <w:szCs w:val="32"/>
+        </w:rPr>
+      </w:pPr>
+      <w:r>
+        <w:rPr>
+          <w:noProof/>
+        </w:rPr>
+        <w:drawing>
+          <wp:inline distT="0" distB="0" distL="0" distR="0" wp14:anchorId="6F2C6B82" wp14:editId="16253B90">
+            <wp:extent cx="4333333" cy="1619048"/>
+            <wp:effectExtent l="0" t="0" r="0" b="635"/>
+            <wp:docPr id="10" name="Picture 10"/>
+            <wp:cNvGraphicFramePr>
+              <a:graphicFrameLocks xmlns:a="http://schemas.openxmlformats.org/drawingml/2006/main" noChangeAspect="1"/>
+            </wp:cNvGraphicFramePr>
+            <a:graphic xmlns:a="http://schemas.openxmlformats.org/drawingml/2006/main">
+              <a:graphicData uri="http://schemas.openxmlformats.org/drawingml/2006/picture">
+                <pic:pic xmlns:pic="http://schemas.openxmlformats.org/drawingml/2006/picture">
+                  <pic:nvPicPr>
+                    <pic:cNvPr id="1" name=""/>
+                    <pic:cNvPicPr/>
+                  </pic:nvPicPr>
+                  <pic:blipFill>
+                    <a:blip r:embed="rId12"/>
+                    <a:stretch>
+                      <a:fillRect/>
+                    </a:stretch>
+                  </pic:blipFill>
+                  <pic:spPr>
+                    <a:xfrm>
+                      <a:off x="0" y="0"/>
+                      <a:ext cx="4333333" cy="1619048"/>
+                    </a:xfrm>
+                    <a:prstGeom prst="rect">
+                      <a:avLst/>
+                    </a:prstGeom>
+                  </pic:spPr>
+                </pic:pic>
+              </a:graphicData>
+            </a:graphic>
+          </wp:inline>
+        </w:drawing>
       </w:r>
     </w:p>
     <w:sectPr>
@@ -697,6 +955,7 @@
     <w:lsdException w:name="HTML Sample" w:semiHidden="1" w:unhideWhenUsed="1"/>
     <w:lsdException w:name="HTML Typewriter" w:semiHidden="1" w:unhideWhenUsed="1"/>
     <w:lsdException w:name="HTML Variable" w:semiHidden="1" w:unhideWhenUsed="1"/>
+    <w:lsdException w:name="Normal Table" w:semiHidden="1" w:unhideWhenUsed="1"/>
     <w:lsdException w:name="annotation subject" w:semiHidden="1" w:unhideWhenUsed="1"/>
     <w:lsdException w:name="No List" w:semiHidden="1" w:unhideWhenUsed="1"/>
     <w:lsdException w:name="Outline List 1" w:semiHidden="1" w:unhideWhenUsed="1"/>
@@ -743,8 +1002,10 @@
     <w:lsdException w:name="Table Subtle 2" w:semiHidden="1" w:unhideWhenUsed="1"/>
     <w:lsdException w:name="Table Web 1" w:semiHidden="1" w:unhideWhenUsed="1"/>
     <w:lsdException w:name="Table Web 2" w:semiHidden="1" w:unhideWhenUsed="1"/>
+    <w:lsdException w:name="Table Web 3" w:semiHidden="1" w:unhideWhenUsed="1"/>
     <w:lsdException w:name="Balloon Text" w:semiHidden="1" w:unhideWhenUsed="1"/>
     <w:lsdException w:name="Table Grid" w:uiPriority="39"/>
+    <w:lsdException w:name="Table Theme" w:semiHidden="1" w:unhideWhenUsed="1"/>
     <w:lsdException w:name="Placeholder Text" w:semiHidden="1"/>
     <w:lsdException w:name="No Spacing" w:uiPriority="1" w:qFormat="1"/>
     <w:lsdException w:name="Light Shading" w:uiPriority="60"/>

</xml_diff>